<commit_message>
Updated Arcmap table requirements
</commit_message>
<xml_diff>
--- a/Joining_tables.docx
+++ b/Joining_tables.docx
@@ -13,6 +13,8 @@
           <w:szCs w:val="20"/>
         </w:rPr>
       </w:pPr>
+      <w:bookmarkStart w:id="0" w:name="_GoBack"/>
+      <w:bookmarkEnd w:id="0"/>
       <w:r>
         <w:rPr>
           <w:rFonts w:eastAsia="Times New Roman" w:cs="Arial"/>
@@ -44,7 +46,7 @@
         <w:tblLook w:val="04A0" w:firstRow="1" w:lastRow="0" w:firstColumn="1" w:lastColumn="0" w:noHBand="0" w:noVBand="1"/>
       </w:tblPr>
       <w:tblGrid>
-        <w:gridCol w:w="9568"/>
+        <w:gridCol w:w="9352"/>
       </w:tblGrid>
       <w:tr>
         <w:tc>
@@ -124,29 +126,15 @@
                 <w:color w:val="000000"/>
               </w:rPr>
             </w:pPr>
-            <w:r>
-              <w:fldChar w:fldCharType="begin"/>
-            </w:r>
-            <w:r>
-              <w:instrText xml:space="preserve"> HYPERLINK "Joining_tables_files/Table_join.zip" </w:instrText>
-            </w:r>
-            <w:r>
-              <w:fldChar w:fldCharType="separate"/>
-            </w:r>
-            <w:r>
-              <w:rPr>
-                <w:rStyle w:val="Hyperlink"/>
-                <w:rFonts w:eastAsia="Times New Roman" w:cs="Arial"/>
-              </w:rPr>
-              <w:t>Download the data</w:t>
-            </w:r>
-            <w:r>
-              <w:rPr>
-                <w:rStyle w:val="Hyperlink"/>
-                <w:rFonts w:eastAsia="Times New Roman" w:cs="Arial"/>
-              </w:rPr>
-              <w:fldChar w:fldCharType="end"/>
-            </w:r>
+            <w:hyperlink r:id="rId7" w:history="1">
+              <w:r>
+                <w:rPr>
+                  <w:rStyle w:val="Hyperlink"/>
+                  <w:rFonts w:eastAsia="Times New Roman" w:cs="Arial"/>
+                </w:rPr>
+                <w:t>Download the data</w:t>
+              </w:r>
+            </w:hyperlink>
             <w:r>
               <w:rPr>
                 <w:rFonts w:eastAsia="Times New Roman" w:cs="Arial"/>
@@ -168,31 +156,17 @@
               </w:rPr>
               <w:t xml:space="preserve"> </w:t>
             </w:r>
-            <w:r>
-              <w:fldChar w:fldCharType="begin"/>
-            </w:r>
-            <w:r>
-              <w:instrText>HYPERLINK "Opening_zip_files.htm"</w:instrText>
-            </w:r>
-            <w:r>
-              <w:fldChar w:fldCharType="separate"/>
-            </w:r>
-            <w:r>
-              <w:rPr>
-                <w:rStyle w:val="Hyperlink"/>
-                <w:rFonts w:eastAsia="Times New Roman" w:cs="Arial"/>
-              </w:rPr>
-              <w:t>uncompress</w:t>
-            </w:r>
-            <w:r>
-              <w:rPr>
-                <w:rStyle w:val="Hyperlink"/>
-                <w:rFonts w:eastAsia="Times New Roman" w:cs="Arial"/>
-              </w:rPr>
-              <w:fldChar w:fldCharType="end"/>
-            </w:r>
-            <w:bookmarkStart w:id="0" w:name="_GoBack"/>
-            <w:bookmarkEnd w:id="0"/>
+            <w:hyperlink r:id="rId8" w:history="1">
+              <w:proofErr w:type="spellStart"/>
+              <w:r>
+                <w:rPr>
+                  <w:rStyle w:val="Hyperlink"/>
+                  <w:rFonts w:eastAsia="Times New Roman" w:cs="Arial"/>
+                </w:rPr>
+                <w:t>uncompress</w:t>
+              </w:r>
+              <w:proofErr w:type="spellEnd"/>
+            </w:hyperlink>
             <w:r>
               <w:rPr>
                 <w:rFonts w:eastAsia="Times New Roman" w:cs="Arial"/>
@@ -251,7 +225,7 @@
       <w:r>
         <w:t xml:space="preserve">Additional information on Joining Excel tables to GIS features can be found </w:t>
       </w:r>
-      <w:hyperlink r:id="rId7" w:history="1">
+      <w:hyperlink r:id="rId9" w:history="1">
         <w:r>
           <w:rPr>
             <w:rStyle w:val="Hyperlink"/>
@@ -271,7 +245,7 @@
       <w:r>
         <w:t xml:space="preserve"> need to install the </w:t>
       </w:r>
-      <w:hyperlink r:id="rId8" w:history="1">
+      <w:hyperlink r:id="rId10" w:history="1">
         <w:r>
           <w:rPr>
             <w:rStyle w:val="Hyperlink"/>
@@ -886,6 +860,7 @@
         <w:rPr>
           <w:noProof/>
         </w:rPr>
+        <w:lastRenderedPageBreak/>
         <w:drawing>
           <wp:inline distT="0" distB="0" distL="0" distR="0" wp14:anchorId="4D5C1F80" wp14:editId="62314904">
             <wp:extent cx="3352800" cy="1962150"/>
@@ -902,7 +877,7 @@
                     <pic:cNvPicPr/>
                   </pic:nvPicPr>
                   <pic:blipFill>
-                    <a:blip r:embed="rId9"/>
+                    <a:blip r:embed="rId11"/>
                     <a:stretch>
                       <a:fillRect/>
                     </a:stretch>
@@ -1000,7 +975,7 @@
                     <pic:cNvPicPr/>
                   </pic:nvPicPr>
                   <pic:blipFill>
-                    <a:blip r:embed="rId10"/>
+                    <a:blip r:embed="rId12"/>
                     <a:stretch>
                       <a:fillRect/>
                     </a:stretch>
@@ -1060,7 +1035,7 @@
                     <pic:cNvPicPr/>
                   </pic:nvPicPr>
                   <pic:blipFill>
-                    <a:blip r:embed="rId11"/>
+                    <a:blip r:embed="rId13"/>
                     <a:stretch>
                       <a:fillRect/>
                     </a:stretch>
@@ -1117,7 +1092,7 @@
                     <pic:cNvPicPr/>
                   </pic:nvPicPr>
                   <pic:blipFill>
-                    <a:blip r:embed="rId12"/>
+                    <a:blip r:embed="rId14"/>
                     <a:stretch>
                       <a:fillRect/>
                     </a:stretch>
@@ -1184,6 +1159,7 @@
         <w:rPr>
           <w:noProof/>
         </w:rPr>
+        <w:lastRenderedPageBreak/>
         <w:drawing>
           <wp:inline distT="0" distB="0" distL="0" distR="0" wp14:anchorId="39A9A195" wp14:editId="4CEDE938">
             <wp:extent cx="2686050" cy="1209675"/>
@@ -1200,7 +1176,7 @@
                     <pic:cNvPicPr/>
                   </pic:nvPicPr>
                   <pic:blipFill>
-                    <a:blip r:embed="rId13"/>
+                    <a:blip r:embed="rId15"/>
                     <a:stretch>
                       <a:fillRect/>
                     </a:stretch>
@@ -1295,7 +1271,7 @@
       <w:r>
         <w:t xml:space="preserve"> the percentage of students between grades 6 and 12 who have consumed alcohol at least once. More information about the data can be found </w:t>
       </w:r>
-      <w:hyperlink r:id="rId14" w:history="1">
+      <w:hyperlink r:id="rId16" w:history="1">
         <w:r>
           <w:rPr>
             <w:rStyle w:val="Hyperlink"/>
@@ -1328,7 +1304,7 @@
                     <pic:cNvPicPr/>
                   </pic:nvPicPr>
                   <pic:blipFill>
-                    <a:blip r:embed="rId15"/>
+                    <a:blip r:embed="rId17"/>
                     <a:stretch>
                       <a:fillRect/>
                     </a:stretch>
@@ -1361,10 +1337,19 @@
     </w:p>
     <w:p>
       <w:r>
-        <w:t>As</w:t>
-      </w:r>
-      <w:r>
-        <w:t xml:space="preserve"> of version 10.1, CSV tables are unstable in ArcGIS. The workaround solution is to convert the CSV file to an Excel file. In performing the conversion, we will also take the opportunity to make changes to the header names. ArcGIS has strict requirements when it comes to table headers as outlined in the following text box.</w:t>
+        <w:t xml:space="preserve">Both CSV files and Excel files can be read into an ArcMap document. </w:t>
+      </w:r>
+      <w:r>
+        <w:t xml:space="preserve"> </w:t>
+      </w:r>
+      <w:r>
+        <w:t xml:space="preserve">If you are using an older version of </w:t>
+      </w:r>
+      <w:r>
+        <w:t xml:space="preserve">ArcGIS </w:t>
+      </w:r>
+      <w:r>
+        <w:t>(10.3 or older) you will need to clean up the column header names (see the following warning box).</w:t>
       </w:r>
     </w:p>
     <w:tbl>
@@ -1390,7 +1375,7 @@
       </w:tblPr>
       <w:tblGrid>
         <w:gridCol w:w="710"/>
-        <w:gridCol w:w="8880"/>
+        <w:gridCol w:w="8650"/>
       </w:tblGrid>
       <w:tr>
         <w:tc>
@@ -1410,6 +1395,7 @@
                 <w:color w:val="FF0000"/>
                 <w:sz w:val="72"/>
               </w:rPr>
+              <w:lastRenderedPageBreak/>
               <w:t>!!</w:t>
             </w:r>
           </w:p>
@@ -1421,7 +1407,45 @@
           </w:tcPr>
           <w:p>
             <w:r>
-              <w:t>ArcMap has strict guidelines when it comes to importing tables into ArcMap.  Table field names cannot contain non-alphanumeri</w:t>
+              <w:t xml:space="preserve">If you are using </w:t>
+            </w:r>
+            <w:r>
+              <w:t>ArcMap</w:t>
+            </w:r>
+            <w:r>
+              <w:t xml:space="preserve"> </w:t>
+            </w:r>
+            <w:r>
+              <w:rPr>
+                <w:b/>
+              </w:rPr>
+              <w:t>10.3</w:t>
+            </w:r>
+            <w:r>
+              <w:t xml:space="preserve"> or older, the software </w:t>
+            </w:r>
+            <w:r>
+              <w:t xml:space="preserve">has </w:t>
+            </w:r>
+            <w:hyperlink r:id="rId18" w:history="1">
+              <w:r>
+                <w:rPr>
+                  <w:rStyle w:val="Hyperlink"/>
+                </w:rPr>
+                <w:t>strict guidelines</w:t>
+              </w:r>
+            </w:hyperlink>
+            <w:r>
+              <w:t xml:space="preserve"> when it comes to importing tables into ArcMap.  Table field names </w:t>
+            </w:r>
+            <w:r>
+              <w:rPr>
+                <w:u w:val="single"/>
+              </w:rPr>
+              <w:t>cannot</w:t>
+            </w:r>
+            <w:r>
+              <w:t xml:space="preserve"> contain non-alphanumeri</w:t>
             </w:r>
             <w:r>
               <w:t>c characters such percent signs</w:t>
@@ -1589,7 +1613,7 @@
               </w:rPr>
               <w:t xml:space="preserve">There are certain reserved words that should be avoided. You can see the complete list </w:t>
             </w:r>
-            <w:hyperlink r:id="rId16" w:history="1">
+            <w:hyperlink r:id="rId19" w:history="1">
               <w:r>
                 <w:rPr>
                   <w:rStyle w:val="Hyperlink"/>
@@ -1643,7 +1667,13 @@
     </w:p>
     <w:p>
       <w:r>
-        <w:t>The following steps assume that you are working with Excel 2010. If you are using a different version, the interface may look somewhat different.</w:t>
+        <w:t>The following steps assume that you are working with Excel 2010</w:t>
+      </w:r>
+      <w:r>
+        <w:t xml:space="preserve"> or newer</w:t>
+      </w:r>
+      <w:r>
+        <w:t>. If you are using a different version, the interface may look somewhat different.</w:t>
       </w:r>
     </w:p>
     <w:p>
@@ -1696,7 +1726,7 @@
                     <pic:cNvPicPr/>
                   </pic:nvPicPr>
                   <pic:blipFill>
-                    <a:blip r:embed="rId17"/>
+                    <a:blip r:embed="rId20"/>
                     <a:stretch>
                       <a:fillRect/>
                     </a:stretch>
@@ -1808,6 +1838,7 @@
         <w:rPr>
           <w:noProof/>
         </w:rPr>
+        <w:lastRenderedPageBreak/>
         <w:drawing>
           <wp:inline distT="0" distB="0" distL="0" distR="0" wp14:anchorId="192D2BD5" wp14:editId="4DD2F7CC">
             <wp:extent cx="3219450" cy="3819525"/>
@@ -1824,7 +1855,7 @@
                     <pic:cNvPicPr/>
                   </pic:nvPicPr>
                   <pic:blipFill>
-                    <a:blip r:embed="rId18"/>
+                    <a:blip r:embed="rId21"/>
                     <a:stretch>
                       <a:fillRect/>
                     </a:stretch>
@@ -1857,7 +1888,19 @@
     </w:p>
     <w:p>
       <w:r>
-        <w:t xml:space="preserve">Next, you will clean up the column headers to meet the aforementioned requirements which include no percent characters and no spaces. </w:t>
+        <w:t>Next, you will clean up the column headers to meet the aforementioned requirements</w:t>
+      </w:r>
+      <w:r>
+        <w:t xml:space="preserve"> </w:t>
+      </w:r>
+      <w:r>
+        <w:t>which include no percent characters and no spaces</w:t>
+      </w:r>
+      <w:r>
+        <w:t xml:space="preserve"> (note that this change is not needed for ArcMap version 10.4.1 and later)</w:t>
+      </w:r>
+      <w:r>
+        <w:t xml:space="preserve">. </w:t>
       </w:r>
     </w:p>
     <w:p>
@@ -1961,7 +2004,7 @@
                     <pic:cNvPicPr/>
                   </pic:nvPicPr>
                   <pic:blipFill>
-                    <a:blip r:embed="rId19"/>
+                    <a:blip r:embed="rId22"/>
                     <a:stretch>
                       <a:fillRect/>
                     </a:stretch>
@@ -2018,6 +2061,7 @@
         <w:pStyle w:val="Instructions"/>
       </w:pPr>
       <w:r>
+        <w:lastRenderedPageBreak/>
         <w:t xml:space="preserve">Select </w:t>
       </w:r>
       <w:r>
@@ -2054,7 +2098,7 @@
                     <pic:cNvPicPr/>
                   </pic:nvPicPr>
                   <pic:blipFill>
-                    <a:blip r:embed="rId20">
+                    <a:blip r:embed="rId23">
                       <a:extLst>
                         <a:ext uri="{28A0092B-C50C-407E-A947-70E740481C1C}">
                           <a14:useLocalDpi xmlns:a14="http://schemas.microsoft.com/office/drawing/2010/main" val="0"/>
@@ -2217,7 +2261,7 @@
                     <pic:cNvPicPr/>
                   </pic:nvPicPr>
                   <pic:blipFill>
-                    <a:blip r:embed="rId10"/>
+                    <a:blip r:embed="rId12"/>
                     <a:stretch>
                       <a:fillRect/>
                     </a:stretch>
@@ -2330,7 +2374,7 @@
                     <pic:cNvPicPr/>
                   </pic:nvPicPr>
                   <pic:blipFill>
-                    <a:blip r:embed="rId21">
+                    <a:blip r:embed="rId24">
                       <a:extLst>
                         <a:ext uri="{28A0092B-C50C-407E-A947-70E740481C1C}">
                           <a14:useLocalDpi xmlns:a14="http://schemas.microsoft.com/office/drawing/2010/main" val="0"/>
@@ -2395,6 +2439,7 @@
         <w:rPr>
           <w:noProof/>
         </w:rPr>
+        <w:lastRenderedPageBreak/>
         <w:drawing>
           <wp:inline distT="0" distB="0" distL="0" distR="0">
             <wp:extent cx="3077005" cy="1562318"/>
@@ -2411,7 +2456,7 @@
                     <pic:cNvPicPr/>
                   </pic:nvPicPr>
                   <pic:blipFill>
-                    <a:blip r:embed="rId22">
+                    <a:blip r:embed="rId25">
                       <a:extLst>
                         <a:ext uri="{28A0092B-C50C-407E-A947-70E740481C1C}">
                           <a14:useLocalDpi xmlns:a14="http://schemas.microsoft.com/office/drawing/2010/main" val="0"/>
@@ -2481,7 +2526,7 @@
                     <pic:cNvPicPr/>
                   </pic:nvPicPr>
                   <pic:blipFill>
-                    <a:blip r:embed="rId23"/>
+                    <a:blip r:embed="rId26"/>
                     <a:stretch>
                       <a:fillRect/>
                     </a:stretch>
@@ -2533,7 +2578,7 @@
                     <pic:cNvPicPr/>
                   </pic:nvPicPr>
                   <pic:blipFill>
-                    <a:blip r:embed="rId24"/>
+                    <a:blip r:embed="rId27"/>
                     <a:stretch>
                       <a:fillRect/>
                     </a:stretch>
@@ -2627,7 +2672,7 @@
                     <pic:cNvPicPr/>
                   </pic:nvPicPr>
                   <pic:blipFill>
-                    <a:blip r:embed="rId25"/>
+                    <a:blip r:embed="rId28"/>
                     <a:stretch>
                       <a:fillRect/>
                     </a:stretch>
@@ -2700,6 +2745,7 @@
     </w:p>
     <w:p>
       <w:r>
+        <w:lastRenderedPageBreak/>
         <w:t xml:space="preserve">The </w:t>
       </w:r>
       <w:r>
@@ -2757,7 +2803,7 @@
                     <pic:cNvPicPr/>
                   </pic:nvPicPr>
                   <pic:blipFill>
-                    <a:blip r:embed="rId26"/>
+                    <a:blip r:embed="rId29"/>
                     <a:stretch>
                       <a:fillRect/>
                     </a:stretch>
@@ -2904,6 +2950,7 @@
         <w:rPr>
           <w:noProof/>
         </w:rPr>
+        <w:lastRenderedPageBreak/>
         <w:drawing>
           <wp:inline distT="0" distB="0" distL="0" distR="0">
             <wp:extent cx="3839111" cy="3362795"/>
@@ -2920,7 +2967,7 @@
                     <pic:cNvPicPr/>
                   </pic:nvPicPr>
                   <pic:blipFill>
-                    <a:blip r:embed="rId27">
+                    <a:blip r:embed="rId30">
                       <a:extLst>
                         <a:ext uri="{28A0092B-C50C-407E-A947-70E740481C1C}">
                           <a14:useLocalDpi xmlns:a14="http://schemas.microsoft.com/office/drawing/2010/main" val="0"/>
@@ -3026,6 +3073,7 @@
         <w:rPr>
           <w:noProof/>
         </w:rPr>
+        <w:lastRenderedPageBreak/>
         <w:drawing>
           <wp:inline distT="0" distB="0" distL="0" distR="0" wp14:anchorId="3D6B1E39" wp14:editId="505E5EC1">
             <wp:extent cx="3915020" cy="2676525"/>
@@ -3042,7 +3090,7 @@
                     <pic:cNvPicPr/>
                   </pic:nvPicPr>
                   <pic:blipFill>
-                    <a:blip r:embed="rId28"/>
+                    <a:blip r:embed="rId31"/>
                     <a:stretch>
                       <a:fillRect/>
                     </a:stretch>
@@ -3240,7 +3288,7 @@
                     <pic:cNvPicPr/>
                   </pic:nvPicPr>
                   <pic:blipFill>
-                    <a:blip r:embed="rId29"/>
+                    <a:blip r:embed="rId32"/>
                     <a:stretch>
                       <a:fillRect/>
                     </a:stretch>
@@ -3308,6 +3356,7 @@
         <w:rPr>
           <w:noProof/>
         </w:rPr>
+        <w:lastRenderedPageBreak/>
         <w:drawing>
           <wp:inline distT="0" distB="0" distL="0" distR="0" wp14:anchorId="11841BA9" wp14:editId="0D7E9BAD">
             <wp:extent cx="1323975" cy="1914525"/>
@@ -3324,7 +3373,7 @@
                     <pic:cNvPicPr/>
                   </pic:nvPicPr>
                   <pic:blipFill>
-                    <a:blip r:embed="rId30"/>
+                    <a:blip r:embed="rId33"/>
                     <a:stretch>
                       <a:fillRect/>
                     </a:stretch>
@@ -3448,7 +3497,7 @@
                     <pic:cNvPicPr/>
                   </pic:nvPicPr>
                   <pic:blipFill>
-                    <a:blip r:embed="rId31"/>
+                    <a:blip r:embed="rId34"/>
                     <a:stretch>
                       <a:fillRect/>
                     </a:stretch>
@@ -3555,6 +3604,7 @@
         <w:pStyle w:val="Instructions"/>
       </w:pPr>
       <w:r>
+        <w:lastRenderedPageBreak/>
         <w:t xml:space="preserve">In the </w:t>
       </w:r>
       <w:r>
@@ -3618,7 +3668,7 @@
                     <pic:cNvPicPr/>
                   </pic:nvPicPr>
                   <pic:blipFill>
-                    <a:blip r:embed="rId32"/>
+                    <a:blip r:embed="rId35"/>
                     <a:stretch>
                       <a:fillRect/>
                     </a:stretch>
@@ -3829,7 +3879,7 @@
                     <pic:cNvPicPr/>
                   </pic:nvPicPr>
                   <pic:blipFill>
-                    <a:blip r:embed="rId33"/>
+                    <a:blip r:embed="rId36"/>
                     <a:stretch>
                       <a:fillRect/>
                     </a:stretch>
@@ -3900,6 +3950,7 @@
     </w:p>
     <w:p>
       <w:r>
+        <w:lastRenderedPageBreak/>
         <w:t xml:space="preserve">The file should open in an Excel application. Notice that the table does not have county names listed, instead, the table identifies the county by ID. This is OK since the Counties layer in the ArcMap document has a county code column called </w:t>
       </w:r>
       <w:r>
@@ -3933,7 +3984,7 @@
                     <pic:cNvPicPr/>
                   </pic:nvPicPr>
                   <pic:blipFill>
-                    <a:blip r:embed="rId34"/>
+                    <a:blip r:embed="rId37"/>
                     <a:stretch>
                       <a:fillRect/>
                     </a:stretch>
@@ -4018,7 +4069,7 @@
                     <pic:cNvPicPr/>
                   </pic:nvPicPr>
                   <pic:blipFill>
-                    <a:blip r:embed="rId35"/>
+                    <a:blip r:embed="rId38"/>
                     <a:stretch>
                       <a:fillRect/>
                     </a:stretch>
@@ -4059,6 +4110,7 @@
         <w:pStyle w:val="Instructions"/>
       </w:pPr>
       <w:r>
+        <w:lastRenderedPageBreak/>
         <w:t xml:space="preserve">In the Excel application, click on the </w:t>
       </w:r>
       <w:r>
@@ -4142,7 +4194,7 @@
                     <pic:cNvPicPr/>
                   </pic:nvPicPr>
                   <pic:blipFill>
-                    <a:blip r:embed="rId36"/>
+                    <a:blip r:embed="rId39"/>
                     <a:stretch>
                       <a:fillRect/>
                     </a:stretch>
@@ -4327,7 +4379,7 @@
                     <pic:cNvPicPr/>
                   </pic:nvPicPr>
                   <pic:blipFill>
-                    <a:blip r:embed="rId37"/>
+                    <a:blip r:embed="rId40"/>
                     <a:stretch>
                       <a:fillRect/>
                     </a:stretch>
@@ -4401,7 +4453,7 @@
                     <pic:cNvPicPr/>
                   </pic:nvPicPr>
                   <pic:blipFill>
-                    <a:blip r:embed="rId38"/>
+                    <a:blip r:embed="rId41"/>
                     <a:stretch>
                       <a:fillRect/>
                     </a:stretch>
@@ -4459,6 +4511,7 @@
         <w:rPr>
           <w:noProof/>
         </w:rPr>
+        <w:lastRenderedPageBreak/>
         <w:drawing>
           <wp:inline distT="0" distB="0" distL="0" distR="0" wp14:anchorId="10D64369" wp14:editId="1211CE86">
             <wp:extent cx="2705100" cy="1057275"/>
@@ -4475,7 +4528,7 @@
                     <pic:cNvPicPr/>
                   </pic:nvPicPr>
                   <pic:blipFill>
-                    <a:blip r:embed="rId39"/>
+                    <a:blip r:embed="rId42"/>
                     <a:stretch>
                       <a:fillRect/>
                     </a:stretch>
@@ -4605,7 +4658,7 @@
                     <pic:cNvPicPr/>
                   </pic:nvPicPr>
                   <pic:blipFill>
-                    <a:blip r:embed="rId40"/>
+                    <a:blip r:embed="rId43"/>
                     <a:stretch>
                       <a:fillRect/>
                     </a:stretch>
@@ -4731,6 +4784,7 @@
         <w:pStyle w:val="Instructions"/>
       </w:pPr>
       <w:r>
+        <w:lastRenderedPageBreak/>
         <w:t xml:space="preserve">Now try selecting a field from the </w:t>
       </w:r>
       <w:r>
@@ -4764,7 +4818,7 @@
                     <pic:cNvPicPr/>
                   </pic:nvPicPr>
                   <pic:blipFill>
-                    <a:blip r:embed="rId41"/>
+                    <a:blip r:embed="rId44"/>
                     <a:stretch>
                       <a:fillRect/>
                     </a:stretch>
@@ -4891,6 +4945,7 @@
         <w:rPr>
           <w:noProof/>
         </w:rPr>
+        <w:lastRenderedPageBreak/>
         <w:drawing>
           <wp:inline distT="0" distB="0" distL="0" distR="0" wp14:anchorId="33B67CD2" wp14:editId="659E0FFF">
             <wp:extent cx="2047875" cy="3381375"/>
@@ -4907,7 +4962,7 @@
                     <pic:cNvPicPr/>
                   </pic:nvPicPr>
                   <pic:blipFill>
-                    <a:blip r:embed="rId42"/>
+                    <a:blip r:embed="rId45"/>
                     <a:stretch>
                       <a:fillRect/>
                     </a:stretch>
@@ -4991,7 +5046,7 @@
                     <pic:cNvPicPr/>
                   </pic:nvPicPr>
                   <pic:blipFill>
-                    <a:blip r:embed="rId43"/>
+                    <a:blip r:embed="rId46"/>
                     <a:stretch>
                       <a:fillRect/>
                     </a:stretch>
@@ -5140,6 +5195,7 @@
         <w:rPr>
           <w:noProof/>
         </w:rPr>
+        <w:lastRenderedPageBreak/>
         <w:drawing>
           <wp:inline distT="0" distB="0" distL="0" distR="0" wp14:anchorId="51357994" wp14:editId="0B85FACF">
             <wp:extent cx="2971800" cy="857250"/>
@@ -5156,7 +5212,7 @@
                     <pic:cNvPicPr/>
                   </pic:nvPicPr>
                   <pic:blipFill>
-                    <a:blip r:embed="rId44"/>
+                    <a:blip r:embed="rId47"/>
                     <a:stretch>
                       <a:fillRect/>
                     </a:stretch>
@@ -5408,7 +5464,7 @@
                     <pic:cNvPicPr/>
                   </pic:nvPicPr>
                   <pic:blipFill>
-                    <a:blip r:embed="rId45"/>
+                    <a:blip r:embed="rId48"/>
                     <a:stretch>
                       <a:fillRect/>
                     </a:stretch>
@@ -5472,6 +5528,7 @@
         <w:rPr>
           <w:noProof/>
         </w:rPr>
+        <w:lastRenderedPageBreak/>
         <w:drawing>
           <wp:inline distT="0" distB="0" distL="0" distR="0" wp14:anchorId="44D0C939" wp14:editId="4165794A">
             <wp:extent cx="1419225" cy="3181350"/>
@@ -5488,7 +5545,7 @@
                     <pic:cNvPicPr/>
                   </pic:nvPicPr>
                   <pic:blipFill>
-                    <a:blip r:embed="rId46"/>
+                    <a:blip r:embed="rId49"/>
                     <a:stretch>
                       <a:fillRect/>
                     </a:stretch>
@@ -5555,6 +5612,7 @@
         <w:rPr>
           <w:noProof/>
         </w:rPr>
+        <w:lastRenderedPageBreak/>
         <w:drawing>
           <wp:inline distT="0" distB="0" distL="0" distR="0" wp14:anchorId="04799CE5" wp14:editId="24694E15">
             <wp:extent cx="2200275" cy="3467100"/>
@@ -5571,7 +5629,7 @@
                     <pic:cNvPicPr/>
                   </pic:nvPicPr>
                   <pic:blipFill>
-                    <a:blip r:embed="rId47"/>
+                    <a:blip r:embed="rId50"/>
                     <a:stretch>
                       <a:fillRect/>
                     </a:stretch>
@@ -5750,6 +5808,7 @@
         <w:rPr>
           <w:noProof/>
         </w:rPr>
+        <w:lastRenderedPageBreak/>
         <w:drawing>
           <wp:inline distT="0" distB="0" distL="0" distR="0" wp14:anchorId="12DFDA8A" wp14:editId="2A696ACA">
             <wp:extent cx="2390775" cy="2600325"/>
@@ -5766,7 +5825,7 @@
                     <pic:cNvPicPr/>
                   </pic:nvPicPr>
                   <pic:blipFill>
-                    <a:blip r:embed="rId48"/>
+                    <a:blip r:embed="rId51"/>
                     <a:stretch>
                       <a:fillRect/>
                     </a:stretch>
@@ -5853,6 +5912,7 @@
         <w:rPr>
           <w:noProof/>
         </w:rPr>
+        <w:lastRenderedPageBreak/>
         <w:drawing>
           <wp:inline distT="0" distB="0" distL="0" distR="0" wp14:anchorId="3A0FD576" wp14:editId="2EBCDAD3">
             <wp:extent cx="3609975" cy="4267200"/>
@@ -5869,7 +5929,7 @@
                     <pic:cNvPicPr/>
                   </pic:nvPicPr>
                   <pic:blipFill>
-                    <a:blip r:embed="rId49"/>
+                    <a:blip r:embed="rId52"/>
                     <a:stretch>
                       <a:fillRect/>
                     </a:stretch>
@@ -5967,6 +6027,7 @@
         <w:rPr>
           <w:noProof/>
         </w:rPr>
+        <w:lastRenderedPageBreak/>
         <w:drawing>
           <wp:inline distT="0" distB="0" distL="0" distR="0" wp14:anchorId="31A96851" wp14:editId="4DF150FD">
             <wp:extent cx="3627120" cy="1181100"/>
@@ -5983,7 +6044,7 @@
                     <pic:cNvPicPr/>
                   </pic:nvPicPr>
                   <pic:blipFill>
-                    <a:blip r:embed="rId50"/>
+                    <a:blip r:embed="rId53"/>
                     <a:stretch>
                       <a:fillRect/>
                     </a:stretch>
@@ -6101,7 +6162,7 @@
                     <pic:cNvPicPr/>
                   </pic:nvPicPr>
                   <pic:blipFill>
-                    <a:blip r:embed="rId51"/>
+                    <a:blip r:embed="rId54"/>
                     <a:stretch>
                       <a:fillRect/>
                     </a:stretch>
@@ -6158,7 +6219,7 @@
                     <pic:cNvPicPr/>
                   </pic:nvPicPr>
                   <pic:blipFill>
-                    <a:blip r:embed="rId52"/>
+                    <a:blip r:embed="rId55"/>
                     <a:stretch>
                       <a:fillRect/>
                     </a:stretch>
@@ -6229,6 +6290,7 @@
         <w:rPr>
           <w:noProof/>
         </w:rPr>
+        <w:lastRenderedPageBreak/>
         <w:drawing>
           <wp:inline distT="0" distB="0" distL="0" distR="0" wp14:anchorId="2B5AC55E" wp14:editId="79A478AD">
             <wp:extent cx="1714500" cy="1266825"/>
@@ -6245,7 +6307,7 @@
                     <pic:cNvPicPr/>
                   </pic:nvPicPr>
                   <pic:blipFill>
-                    <a:blip r:embed="rId53"/>
+                    <a:blip r:embed="rId56"/>
                     <a:stretch>
                       <a:fillRect/>
                     </a:stretch>
@@ -6385,7 +6447,7 @@
                     <pic:cNvPicPr/>
                   </pic:nvPicPr>
                   <pic:blipFill>
-                    <a:blip r:embed="rId54"/>
+                    <a:blip r:embed="rId57"/>
                     <a:stretch>
                       <a:fillRect/>
                     </a:stretch>
@@ -6477,7 +6539,7 @@
                     <pic:cNvPicPr/>
                   </pic:nvPicPr>
                   <pic:blipFill>
-                    <a:blip r:embed="rId55"/>
+                    <a:blip r:embed="rId58"/>
                     <a:stretch>
                       <a:fillRect/>
                     </a:stretch>
@@ -6510,6 +6572,7 @@
     </w:p>
     <w:p>
       <w:r>
+        <w:lastRenderedPageBreak/>
         <w:t xml:space="preserve">Go ahead and symbolize the newly added layer using the </w:t>
       </w:r>
       <w:r>
@@ -6549,7 +6612,7 @@
                     <pic:cNvPicPr/>
                   </pic:nvPicPr>
                   <pic:blipFill>
-                    <a:blip r:embed="rId56"/>
+                    <a:blip r:embed="rId59"/>
                     <a:stretch>
                       <a:fillRect/>
                     </a:stretch>
@@ -6655,7 +6718,7 @@
                     <pic:cNvPicPr/>
                   </pic:nvPicPr>
                   <pic:blipFill>
-                    <a:blip r:embed="rId57" cstate="print">
+                    <a:blip r:embed="rId60" cstate="print">
                       <a:extLst>
                         <a:ext uri="{28A0092B-C50C-407E-A947-70E740481C1C}">
                           <a14:useLocalDpi xmlns:a14="http://schemas.microsoft.com/office/drawing/2010/main" val="0"/>
@@ -6729,7 +6792,7 @@
           <w:tag w:val=""/>
           <w:id w:val="96376926"/>
           <w:dataBinding w:prefixMappings="xmlns:ns0='http://schemas.microsoft.com/office/2006/coverPageProps' " w:xpath="/ns0:CoverPageProperties[1]/ns0:PublishDate[1]" w:storeItemID="{55AF091B-3C7A-41E3-B477-F2FDAA23CFDA}"/>
-          <w:date w:fullDate="2013-08-21T00:00:00Z">
+          <w:date w:fullDate="2018-01-11T00:00:00Z">
             <w:dateFormat w:val="M/d/yyyy"/>
             <w:lid w:val="en-US"/>
             <w:storeMappedDataAs w:val="dateTime"/>
@@ -6745,7 +6808,7 @@
               <w:sz w:val="20"/>
               <w:szCs w:val="20"/>
             </w:rPr>
-            <w:t>8/21/2013</w:t>
+            <w:t>1/11/2018</w:t>
           </w:r>
         </w:sdtContent>
       </w:sdt>
@@ -8730,7 +8793,7 @@
 
 <file path=customXml/item1.xml><?xml version="1.0" encoding="utf-8"?>
 <CoverPageProperties xmlns="http://schemas.microsoft.com/office/2006/coverPageProps">
-  <PublishDate>2013-08-21T00:00:00</PublishDate>
+  <PublishDate>2018-01-11T00:00:00</PublishDate>
   <Abstract/>
   <CompanyAddress/>
   <CompanyPhone/>
@@ -8752,7 +8815,7 @@
 </file>
 
 <file path=customXml/itemProps2.xml><?xml version="1.0" encoding="utf-8"?>
-<ds:datastoreItem xmlns:ds="http://schemas.openxmlformats.org/officeDocument/2006/customXml" ds:itemID="{6B70DE48-D733-45F3-A68E-B68ED0C2BB5D}">
+<ds:datastoreItem xmlns:ds="http://schemas.openxmlformats.org/officeDocument/2006/customXml" ds:itemID="{61709166-2824-4BCD-99C6-1357323C3EB5}">
   <ds:schemaRefs>
     <ds:schemaRef ds:uri="http://schemas.openxmlformats.org/officeDocument/2006/bibliography"/>
   </ds:schemaRefs>

</xml_diff>